<commit_message>
Actualización archivo 'Consultas' (revisar TP2) (Laptop)
</commit_message>
<xml_diff>
--- a/Consultas.docx
+++ b/Consultas.docx
@@ -53,6 +53,38 @@
         </w:rPr>
         <w:t>Preguntar por el practico de Programación I</w:t>
       </w:r>
+    </w:p>
+    <w:p>
+      <w:pPr>
+        <w:rPr>
+          <w:lang w:val="es-ES"/>
+        </w:rPr>
+      </w:pPr>
+      <w:r>
+        <w:rPr>
+          <w:lang w:val="es-ES"/>
+        </w:rPr>
+        <w:t>Preguntar por TP N°2</w:t>
+      </w:r>
+      <w:r>
+        <w:rPr>
+          <w:lang w:val="es-ES"/>
+        </w:rPr>
+        <w:t xml:space="preserve"> (Arquitectura de las computadoras)</w:t>
+      </w:r>
+      <w:r>
+        <w:rPr>
+          <w:lang w:val="es-ES"/>
+        </w:rPr>
+        <w:t xml:space="preserve"> en horario de consulta.</w:t>
+      </w:r>
+    </w:p>
+    <w:p>
+      <w:pPr>
+        <w:rPr>
+          <w:lang w:val="es-ES"/>
+        </w:rPr>
+      </w:pPr>
     </w:p>
     <w:sectPr>
       <w:pgSz w:w="11906" w:h="16838"/>

</xml_diff>

<commit_message>
Actualización word de consultas (laptop)
</commit_message>
<xml_diff>
--- a/Consultas.docx
+++ b/Consultas.docx
@@ -27,6 +27,12 @@
         </w:rPr>
         <w:t>Preguntar por las equivalencias y que materias tengo rendidas</w:t>
       </w:r>
+      <w:r>
+        <w:rPr>
+          <w:lang w:val="es-ES"/>
+        </w:rPr>
+        <w:t xml:space="preserve"> +/-</w:t>
+      </w:r>
     </w:p>
     <w:p>
       <w:pPr>
@@ -47,37 +53,6 @@
           <w:lang w:val="es-ES"/>
         </w:rPr>
       </w:pPr>
-      <w:r>
-        <w:rPr>
-          <w:lang w:val="es-ES"/>
-        </w:rPr>
-        <w:t>Preguntar por el practico de Programación I</w:t>
-      </w:r>
-    </w:p>
-    <w:p>
-      <w:pPr>
-        <w:rPr>
-          <w:lang w:val="es-ES"/>
-        </w:rPr>
-      </w:pPr>
-      <w:r>
-        <w:rPr>
-          <w:lang w:val="es-ES"/>
-        </w:rPr>
-        <w:t>Preguntar por TP N°2</w:t>
-      </w:r>
-      <w:r>
-        <w:rPr>
-          <w:lang w:val="es-ES"/>
-        </w:rPr>
-        <w:t xml:space="preserve"> (Arquitectura de las computadoras)</w:t>
-      </w:r>
-      <w:r>
-        <w:rPr>
-          <w:lang w:val="es-ES"/>
-        </w:rPr>
-        <w:t xml:space="preserve"> en horario de consulta.</w:t>
-      </w:r>
     </w:p>
     <w:p>
       <w:pPr>

</xml_diff>